<commit_message>
[docs] add and upd docs
</commit_message>
<xml_diff>
--- a/stuff/docs/Annotatsia.docx
+++ b/stuff/docs/Annotatsia.docx
@@ -227,7 +227,15 @@
           <w:lang w:eastAsia="ru-RU"/>
         </w:rPr>
         <w:tab/>
-        <w:t xml:space="preserve"> (ФИО)</w:t>
+      </w:r>
+      <w:r>
+        <w:rPr>
+          <w:rFonts w:eastAsia="Times New Roman"/>
+          <w:sz w:val="16"/>
+          <w:szCs w:val="16"/>
+          <w:lang w:eastAsia="ru-RU"/>
+        </w:rPr>
+        <w:t>(ФИО)</w:t>
       </w:r>
     </w:p>
     <w:p>
@@ -264,30 +272,6 @@
         </w:rPr>
         <w:t xml:space="preserve">Моделирование ставок в аукционе </w:t>
       </w:r>
-      <w:r>
-        <w:rPr>
-          <w:rFonts w:eastAsia="Times New Roman"/>
-          <w:lang w:eastAsia="ru-RU"/>
-        </w:rPr>
-        <w:t>_______________________________________________________</w:t>
-      </w:r>
-    </w:p>
-    <w:p>
-      <w:pPr>
-        <w:spacing w:after="0" w:line="240" w:lineRule="auto"/>
-        <w:ind w:right="-1"/>
-        <w:rPr>
-          <w:rFonts w:eastAsia="Times New Roman"/>
-          <w:lang w:eastAsia="ru-RU"/>
-        </w:rPr>
-      </w:pPr>
-      <w:r>
-        <w:rPr>
-          <w:rFonts w:eastAsia="Times New Roman"/>
-          <w:lang w:eastAsia="ru-RU"/>
-        </w:rPr>
-        <w:t>________________________________________________________________________________________________________________________________________________________________</w:t>
-      </w:r>
     </w:p>
     <w:p>
       <w:pPr>
@@ -311,139 +295,224 @@
       <w:r>
         <w:rPr>
           <w:rFonts w:eastAsia="Times New Roman"/>
-          <w:lang w:eastAsia="ru-RU"/>
-        </w:rPr>
-        <w:t>___________________________________</w:t>
-      </w:r>
-    </w:p>
-    <w:p>
-      <w:pPr>
-        <w:spacing w:after="0" w:line="240" w:lineRule="auto"/>
-        <w:ind w:right="-1"/>
-        <w:rPr>
-          <w:rFonts w:eastAsia="Times New Roman"/>
-          <w:lang w:eastAsia="ru-RU"/>
-        </w:rPr>
-      </w:pPr>
-    </w:p>
-    <w:p>
-      <w:pPr>
-        <w:spacing w:after="0" w:line="240" w:lineRule="auto"/>
-        <w:ind w:right="-1"/>
-        <w:jc w:val="center"/>
-        <w:rPr>
-          <w:rFonts w:eastAsia="Times New Roman"/>
           <w:b/>
           <w:bCs/>
           <w:lang w:eastAsia="ru-RU"/>
         </w:rPr>
-      </w:pPr>
-      <w:r>
+        <w:t xml:space="preserve"> </w:t>
+      </w:r>
+      <w:r>
+        <w:rPr>
+          <w:rFonts w:eastAsia="Times New Roman"/>
+          <w:u w:val="single"/>
+          <w:lang w:eastAsia="ru-RU"/>
+        </w:rPr>
+        <w:t>университет ИТМО</w:t>
+      </w:r>
+    </w:p>
+    <w:p>
+      <w:pPr>
+        <w:spacing w:after="0" w:line="240" w:lineRule="auto"/>
+        <w:ind w:right="-1"/>
+        <w:rPr>
+          <w:rFonts w:eastAsia="Times New Roman"/>
+          <w:lang w:eastAsia="ru-RU"/>
+        </w:rPr>
+      </w:pPr>
+    </w:p>
+    <w:p>
+      <w:pPr>
+        <w:spacing w:after="0" w:line="240" w:lineRule="auto"/>
+        <w:ind w:right="-1"/>
+        <w:jc w:val="center"/>
         <w:rPr>
           <w:rFonts w:eastAsia="Times New Roman"/>
           <w:b/>
           <w:bCs/>
           <w:lang w:eastAsia="ru-RU"/>
         </w:rPr>
-        <w:t>ХАРАКТЕРИСТИКА ВЫПУСКНОЙ КВАЛИФИКАЦИОННОЙ РАБОТЫ</w:t>
-      </w:r>
-    </w:p>
-    <w:p>
-      <w:pPr>
-        <w:spacing w:after="0" w:line="240" w:lineRule="auto"/>
-        <w:ind w:right="-1"/>
-        <w:jc w:val="center"/>
+      </w:pPr>
+      <w:r>
         <w:rPr>
           <w:rFonts w:eastAsia="Times New Roman"/>
           <w:b/>
           <w:bCs/>
           <w:lang w:eastAsia="ru-RU"/>
         </w:rPr>
-      </w:pPr>
-    </w:p>
-    <w:p>
-      <w:pPr>
-        <w:spacing w:after="0" w:line="240" w:lineRule="auto"/>
-        <w:ind w:right="-1"/>
-        <w:rPr>
-          <w:rFonts w:eastAsia="Times New Roman"/>
-          <w:lang w:eastAsia="ru-RU"/>
-        </w:rPr>
-      </w:pPr>
-      <w:r>
-        <w:rPr>
-          <w:rFonts w:eastAsia="Times New Roman"/>
-          <w:lang w:eastAsia="ru-RU"/>
-        </w:rPr>
-        <w:t>1 Цель исследования______________________________________________________________</w:t>
-      </w:r>
-    </w:p>
-    <w:p>
-      <w:pPr>
-        <w:spacing w:after="0" w:line="240" w:lineRule="auto"/>
-        <w:ind w:right="-1"/>
-        <w:rPr>
-          <w:rFonts w:eastAsia="Times New Roman"/>
-          <w:lang w:eastAsia="ru-RU"/>
-        </w:rPr>
-      </w:pPr>
-      <w:r>
-        <w:rPr>
-          <w:rFonts w:eastAsia="Times New Roman"/>
-          <w:lang w:eastAsia="ru-RU"/>
-        </w:rPr>
-        <w:t>________________________________________________________________________________</w:t>
-      </w:r>
-    </w:p>
-    <w:p>
-      <w:pPr>
-        <w:spacing w:after="0" w:line="240" w:lineRule="auto"/>
-        <w:ind w:right="-1"/>
-        <w:rPr>
-          <w:rFonts w:eastAsia="Times New Roman"/>
-          <w:lang w:eastAsia="ru-RU"/>
-        </w:rPr>
-      </w:pPr>
-      <w:r>
-        <w:rPr>
-          <w:rFonts w:eastAsia="Times New Roman"/>
-          <w:lang w:eastAsia="ru-RU"/>
-        </w:rPr>
-        <w:t>2 Задачи, решаемые в ВКР _________________________________________________________</w:t>
-      </w:r>
-    </w:p>
-    <w:p>
-      <w:pPr>
-        <w:spacing w:after="0" w:line="240" w:lineRule="auto"/>
-        <w:ind w:right="-1"/>
-        <w:rPr>
-          <w:rFonts w:eastAsia="Times New Roman"/>
-          <w:lang w:eastAsia="ru-RU"/>
-        </w:rPr>
-      </w:pPr>
-      <w:r>
-        <w:rPr>
-          <w:rFonts w:eastAsia="Times New Roman"/>
-          <w:lang w:eastAsia="ru-RU"/>
-        </w:rPr>
-        <w:t>3 Число источников, использованных при составлении обзора___________________________</w:t>
-      </w:r>
-    </w:p>
-    <w:p>
-      <w:pPr>
-        <w:spacing w:after="0" w:line="240" w:lineRule="auto"/>
-        <w:ind w:right="-1"/>
-        <w:rPr>
-          <w:rFonts w:eastAsia="Times New Roman"/>
-          <w:lang w:eastAsia="ru-RU"/>
-        </w:rPr>
-      </w:pPr>
-      <w:r>
-        <w:rPr>
-          <w:rFonts w:eastAsia="Times New Roman"/>
-          <w:lang w:eastAsia="ru-RU"/>
-        </w:rPr>
-        <w:t>4 Полное число источников, использованных в работе _________________________________</w:t>
+        <w:t>ХАРАКТЕРИСТИКА ВЫПУСКНОЙ КВАЛИФИКАЦИОННОЙ РАБОТЫ</w:t>
+      </w:r>
+    </w:p>
+    <w:p>
+      <w:pPr>
+        <w:spacing w:after="0" w:line="240" w:lineRule="auto"/>
+        <w:ind w:right="-1"/>
+        <w:jc w:val="center"/>
+        <w:rPr>
+          <w:rFonts w:eastAsia="Times New Roman"/>
+          <w:b/>
+          <w:bCs/>
+          <w:lang w:eastAsia="ru-RU"/>
+        </w:rPr>
+      </w:pPr>
+    </w:p>
+    <w:p>
+      <w:pPr>
+        <w:spacing w:after="0" w:line="240" w:lineRule="auto"/>
+        <w:ind w:right="-1"/>
+        <w:rPr>
+          <w:rFonts w:eastAsia="Times New Roman"/>
+          <w:u w:val="single"/>
+          <w:lang w:eastAsia="ru-RU"/>
+        </w:rPr>
+      </w:pPr>
+      <w:r>
+        <w:rPr>
+          <w:rFonts w:eastAsia="Times New Roman"/>
+          <w:lang w:eastAsia="ru-RU"/>
+        </w:rPr>
+        <w:t xml:space="preserve">1 Цель </w:t>
+      </w:r>
+      <w:proofErr w:type="gramStart"/>
+      <w:r>
+        <w:rPr>
+          <w:rFonts w:eastAsia="Times New Roman"/>
+          <w:lang w:eastAsia="ru-RU"/>
+        </w:rPr>
+        <w:t>исследования</w:t>
+      </w:r>
+      <w:proofErr w:type="gramEnd"/>
+      <w:r>
+        <w:t xml:space="preserve"> </w:t>
+      </w:r>
+      <w:r>
+        <w:rPr>
+          <w:rFonts w:eastAsia="Times New Roman"/>
+          <w:u w:val="single"/>
+          <w:lang w:eastAsia="ru-RU"/>
+        </w:rPr>
+        <w:t>Разработать алгоритм для расчета вероятностей</w:t>
+      </w:r>
+      <w:r>
+        <w:rPr>
+          <w:rFonts w:eastAsia="Times New Roman"/>
+          <w:u w:val="single"/>
+          <w:lang w:eastAsia="ru-RU"/>
+        </w:rPr>
+        <w:t xml:space="preserve"> </w:t>
+      </w:r>
+      <w:r>
+        <w:rPr>
+          <w:rFonts w:eastAsia="Times New Roman"/>
+          <w:u w:val="single"/>
+          <w:lang w:eastAsia="ru-RU"/>
+        </w:rPr>
+        <w:t>выигрыша каждой</w:t>
+      </w:r>
+      <w:r>
+        <w:rPr>
+          <w:rFonts w:eastAsia="Times New Roman"/>
+          <w:u w:val="single"/>
+          <w:lang w:eastAsia="ru-RU"/>
+        </w:rPr>
+        <w:t xml:space="preserve"> </w:t>
+      </w:r>
+      <w:r>
+        <w:rPr>
+          <w:rFonts w:eastAsia="Times New Roman"/>
+          <w:u w:val="single"/>
+          <w:lang w:eastAsia="ru-RU"/>
+        </w:rPr>
+        <w:t>ставки в аукционе для</w:t>
+      </w:r>
+      <w:r>
+        <w:rPr>
+          <w:rFonts w:eastAsia="Times New Roman"/>
+          <w:u w:val="single"/>
+          <w:lang w:eastAsia="ru-RU"/>
+        </w:rPr>
+        <w:t xml:space="preserve"> </w:t>
+      </w:r>
+      <w:r>
+        <w:rPr>
+          <w:rFonts w:eastAsia="Times New Roman"/>
+          <w:u w:val="single"/>
+          <w:lang w:eastAsia="ru-RU"/>
+        </w:rPr>
+        <w:t>рекламного объявления</w:t>
+      </w:r>
+    </w:p>
+    <w:p>
+      <w:pPr>
+        <w:spacing w:after="0" w:line="240" w:lineRule="auto"/>
+        <w:ind w:right="-1"/>
+        <w:rPr>
+          <w:rFonts w:eastAsia="Times New Roman"/>
+          <w:u w:val="single"/>
+          <w:lang w:eastAsia="ru-RU"/>
+        </w:rPr>
+      </w:pPr>
+      <w:r>
+        <w:rPr>
+          <w:rFonts w:eastAsia="Times New Roman"/>
+          <w:lang w:eastAsia="ru-RU"/>
+        </w:rPr>
+        <w:t xml:space="preserve">2 Задачи, решаемые в ВКР </w:t>
+      </w:r>
+      <w:r>
+        <w:rPr>
+          <w:rFonts w:eastAsia="Times New Roman"/>
+          <w:u w:val="single"/>
+          <w:lang w:eastAsia="ru-RU"/>
+        </w:rPr>
+        <w:t>Обучение модели для предсказания распределение вероятности рыночной цены аукциона</w:t>
+      </w:r>
+    </w:p>
+    <w:p>
+      <w:pPr>
+        <w:spacing w:after="0" w:line="240" w:lineRule="auto"/>
+        <w:ind w:right="-1"/>
+        <w:rPr>
+          <w:rFonts w:eastAsia="Times New Roman"/>
+          <w:lang w:eastAsia="ru-RU"/>
+        </w:rPr>
+      </w:pPr>
+      <w:r>
+        <w:rPr>
+          <w:rFonts w:eastAsia="Times New Roman"/>
+          <w:lang w:eastAsia="ru-RU"/>
+        </w:rPr>
+        <w:t>3 Число источников, использованных при составлении обзора</w:t>
+      </w:r>
+      <w:r>
+        <w:rPr>
+          <w:rFonts w:eastAsia="Times New Roman"/>
+          <w:lang w:eastAsia="ru-RU"/>
+        </w:rPr>
+        <w:t xml:space="preserve"> 5</w:t>
+      </w:r>
+    </w:p>
+    <w:p>
+      <w:pPr>
+        <w:spacing w:after="0" w:line="240" w:lineRule="auto"/>
+        <w:ind w:right="-1"/>
+        <w:rPr>
+          <w:rFonts w:eastAsia="Times New Roman"/>
+          <w:lang w:eastAsia="ru-RU"/>
+        </w:rPr>
+      </w:pPr>
+      <w:r>
+        <w:rPr>
+          <w:rFonts w:eastAsia="Times New Roman"/>
+          <w:lang w:eastAsia="ru-RU"/>
+        </w:rPr>
+        <w:t xml:space="preserve">4 Полное число источников, использованных в работе </w:t>
+      </w:r>
+      <w:r>
+        <w:rPr>
+          <w:rFonts w:eastAsia="Times New Roman"/>
+          <w:lang w:eastAsia="ru-RU"/>
+        </w:rPr>
+        <w:t>18</w:t>
       </w:r>
     </w:p>
     <w:p>
@@ -882,6 +951,13 @@
                 <w:lang w:eastAsia="ru-RU"/>
               </w:rPr>
             </w:pPr>
+            <w:r>
+              <w:rPr>
+                <w:rFonts w:eastAsia="Times New Roman"/>
+                <w:lang w:eastAsia="ru-RU"/>
+              </w:rPr>
+              <w:t>4</w:t>
+            </w:r>
           </w:p>
         </w:tc>
         <w:tc>
@@ -914,6 +990,13 @@
                 <w:lang w:eastAsia="ru-RU"/>
               </w:rPr>
             </w:pPr>
+            <w:r>
+              <w:rPr>
+                <w:rFonts w:eastAsia="Times New Roman"/>
+                <w:lang w:eastAsia="ru-RU"/>
+              </w:rPr>
+              <w:t>1</w:t>
+            </w:r>
           </w:p>
         </w:tc>
       </w:tr>
@@ -937,6 +1020,7 @@
         </w:rPr>
         <w:t xml:space="preserve">6 Использование информационных ресурсов </w:t>
       </w:r>
+      <w:proofErr w:type="gramStart"/>
       <w:r>
         <w:rPr>
           <w:rFonts w:eastAsia="Times New Roman"/>
@@ -944,12 +1028,21 @@
         </w:rPr>
         <w:t>Internet</w:t>
       </w:r>
-      <w:r>
-        <w:rPr>
-          <w:rFonts w:eastAsia="Times New Roman"/>
-          <w:lang w:eastAsia="ru-RU"/>
-        </w:rPr>
-        <w:t>___________________________________</w:t>
+      <w:proofErr w:type="gramEnd"/>
+      <w:r>
+        <w:rPr>
+          <w:rFonts w:eastAsia="Times New Roman"/>
+          <w:lang w:eastAsia="ru-RU"/>
+        </w:rPr>
+        <w:t xml:space="preserve"> </w:t>
+      </w:r>
+      <w:r>
+        <w:rPr>
+          <w:rFonts w:eastAsia="Times New Roman"/>
+          <w:u w:val="single"/>
+          <w:lang w:eastAsia="ru-RU"/>
+        </w:rPr>
+        <w:t>Да</w:t>
       </w:r>
     </w:p>
     <w:p>
@@ -1183,7 +1276,167 @@
               <w:rPr>
                 <w:rFonts w:eastAsia="Times New Roman"/>
                 <w:spacing w:val="20"/>
-                <w:lang w:eastAsia="ru-RU"/>
+                <w:lang w:val="en-US" w:eastAsia="ru-RU"/>
+              </w:rPr>
+            </w:pPr>
+            <w:r>
+              <w:rPr>
+                <w:rFonts w:eastAsia="Times New Roman"/>
+                <w:spacing w:val="20"/>
+                <w:lang w:val="en-US" w:eastAsia="ru-RU"/>
+              </w:rPr>
+              <w:t>Python 3, PyCharm IDE, Git</w:t>
+            </w:r>
+            <w:r>
+              <w:rPr>
+                <w:rFonts w:eastAsia="Times New Roman"/>
+                <w:spacing w:val="20"/>
+                <w:lang w:val="en-US" w:eastAsia="ru-RU"/>
+              </w:rPr>
+              <w:t xml:space="preserve">, </w:t>
+            </w:r>
+            <w:r>
+              <w:rPr>
+                <w:rFonts w:eastAsia="Times New Roman"/>
+                <w:spacing w:val="20"/>
+                <w:lang w:val="en-US" w:eastAsia="ru-RU"/>
+              </w:rPr>
+              <w:t xml:space="preserve">TensorFlow, </w:t>
+            </w:r>
+            <w:proofErr w:type="spellStart"/>
+            <w:r>
+              <w:rPr>
+                <w:rFonts w:eastAsia="Times New Roman"/>
+                <w:spacing w:val="20"/>
+                <w:lang w:val="en-US" w:eastAsia="ru-RU"/>
+              </w:rPr>
+              <w:t>Keras</w:t>
+            </w:r>
+            <w:proofErr w:type="spellEnd"/>
+          </w:p>
+        </w:tc>
+        <w:tc>
+          <w:tcPr>
+            <w:tcW w:w="1701" w:type="dxa"/>
+          </w:tcPr>
+          <w:p>
+            <w:pPr>
+              <w:spacing w:after="0" w:line="240" w:lineRule="auto"/>
+              <w:jc w:val="both"/>
+              <w:rPr>
+                <w:rFonts w:eastAsia="Times New Roman"/>
+                <w:spacing w:val="20"/>
+                <w:lang w:val="en-US" w:eastAsia="ru-RU"/>
+              </w:rPr>
+            </w:pPr>
+            <w:r>
+              <w:rPr>
+                <w:rFonts w:eastAsia="Times New Roman"/>
+                <w:spacing w:val="20"/>
+                <w:lang w:val="en-US" w:eastAsia="ru-RU"/>
+              </w:rPr>
+              <w:t>2</w:t>
+            </w:r>
+          </w:p>
+        </w:tc>
+      </w:tr>
+      <w:tr>
+        <w:tc>
+          <w:tcPr>
+            <w:tcW w:w="7938" w:type="dxa"/>
+          </w:tcPr>
+          <w:p>
+            <w:pPr>
+              <w:spacing w:after="0" w:line="240" w:lineRule="auto"/>
+              <w:jc w:val="both"/>
+              <w:rPr>
+                <w:rFonts w:eastAsia="Times New Roman"/>
+                <w:spacing w:val="20"/>
+                <w:lang w:val="en-US" w:eastAsia="ru-RU"/>
+              </w:rPr>
+            </w:pPr>
+            <w:r>
+              <w:rPr>
+                <w:rFonts w:eastAsia="Times New Roman"/>
+                <w:spacing w:val="20"/>
+                <w:lang w:val="en-US" w:eastAsia="ru-RU"/>
+              </w:rPr>
+              <w:t xml:space="preserve">Google </w:t>
+            </w:r>
+            <w:proofErr w:type="spellStart"/>
+            <w:r>
+              <w:rPr>
+                <w:rFonts w:eastAsia="Times New Roman"/>
+                <w:spacing w:val="20"/>
+                <w:lang w:val="en-US" w:eastAsia="ru-RU"/>
+              </w:rPr>
+              <w:t>Colab</w:t>
+            </w:r>
+            <w:proofErr w:type="spellEnd"/>
+            <w:r>
+              <w:rPr>
+                <w:rFonts w:eastAsia="Times New Roman"/>
+                <w:spacing w:val="20"/>
+                <w:lang w:val="en-US" w:eastAsia="ru-RU"/>
+              </w:rPr>
+              <w:t xml:space="preserve">, Jupiter </w:t>
+            </w:r>
+            <w:r>
+              <w:rPr>
+                <w:rFonts w:eastAsia="Times New Roman"/>
+                <w:spacing w:val="20"/>
+                <w:lang w:val="en-US" w:eastAsia="ru-RU"/>
+              </w:rPr>
+              <w:t>Notebook, Python</w:t>
+            </w:r>
+            <w:r>
+              <w:rPr>
+                <w:rFonts w:eastAsia="Times New Roman"/>
+                <w:spacing w:val="20"/>
+                <w:lang w:val="en-US" w:eastAsia="ru-RU"/>
+              </w:rPr>
+              <w:t xml:space="preserve"> 3</w:t>
+            </w:r>
+          </w:p>
+        </w:tc>
+        <w:tc>
+          <w:tcPr>
+            <w:tcW w:w="1701" w:type="dxa"/>
+          </w:tcPr>
+          <w:p>
+            <w:pPr>
+              <w:spacing w:after="0" w:line="240" w:lineRule="auto"/>
+              <w:jc w:val="both"/>
+              <w:rPr>
+                <w:rFonts w:eastAsia="Times New Roman"/>
+                <w:spacing w:val="20"/>
+                <w:lang w:val="en-US" w:eastAsia="ru-RU"/>
+              </w:rPr>
+            </w:pPr>
+            <w:r>
+              <w:rPr>
+                <w:rFonts w:eastAsia="Times New Roman"/>
+                <w:spacing w:val="20"/>
+                <w:lang w:val="en-US" w:eastAsia="ru-RU"/>
+              </w:rPr>
+              <w:t>3</w:t>
+            </w:r>
+          </w:p>
+        </w:tc>
+      </w:tr>
+      <w:tr>
+        <w:tc>
+          <w:tcPr>
+            <w:tcW w:w="7938" w:type="dxa"/>
+          </w:tcPr>
+          <w:p>
+            <w:pPr>
+              <w:spacing w:after="0" w:line="240" w:lineRule="auto"/>
+              <w:jc w:val="both"/>
+              <w:rPr>
+                <w:rFonts w:eastAsia="Times New Roman"/>
+                <w:spacing w:val="20"/>
+                <w:lang w:val="en-US" w:eastAsia="ru-RU"/>
               </w:rPr>
             </w:pPr>
           </w:p>
@@ -1199,7 +1452,7 @@
               <w:rPr>
                 <w:rFonts w:eastAsia="Times New Roman"/>
                 <w:spacing w:val="20"/>
-                <w:lang w:eastAsia="ru-RU"/>
+                <w:lang w:val="en-US" w:eastAsia="ru-RU"/>
               </w:rPr>
             </w:pPr>
           </w:p>
@@ -1217,7 +1470,7 @@
               <w:rPr>
                 <w:rFonts w:eastAsia="Times New Roman"/>
                 <w:spacing w:val="20"/>
-                <w:lang w:eastAsia="ru-RU"/>
+                <w:lang w:val="en-US" w:eastAsia="ru-RU"/>
               </w:rPr>
             </w:pPr>
           </w:p>
@@ -1233,7 +1486,7 @@
               <w:rPr>
                 <w:rFonts w:eastAsia="Times New Roman"/>
                 <w:spacing w:val="20"/>
-                <w:lang w:eastAsia="ru-RU"/>
+                <w:lang w:val="en-US" w:eastAsia="ru-RU"/>
               </w:rPr>
             </w:pPr>
           </w:p>
@@ -1251,7 +1504,7 @@
               <w:rPr>
                 <w:rFonts w:eastAsia="Times New Roman"/>
                 <w:spacing w:val="20"/>
-                <w:lang w:eastAsia="ru-RU"/>
+                <w:lang w:val="en-US" w:eastAsia="ru-RU"/>
               </w:rPr>
             </w:pPr>
           </w:p>
@@ -1267,75 +1520,7 @@
               <w:rPr>
                 <w:rFonts w:eastAsia="Times New Roman"/>
                 <w:spacing w:val="20"/>
-                <w:lang w:eastAsia="ru-RU"/>
-              </w:rPr>
-            </w:pPr>
-          </w:p>
-        </w:tc>
-      </w:tr>
-      <w:tr>
-        <w:tc>
-          <w:tcPr>
-            <w:tcW w:w="7938" w:type="dxa"/>
-          </w:tcPr>
-          <w:p>
-            <w:pPr>
-              <w:spacing w:after="0" w:line="240" w:lineRule="auto"/>
-              <w:jc w:val="both"/>
-              <w:rPr>
-                <w:rFonts w:eastAsia="Times New Roman"/>
-                <w:spacing w:val="20"/>
-                <w:lang w:eastAsia="ru-RU"/>
-              </w:rPr>
-            </w:pPr>
-          </w:p>
-        </w:tc>
-        <w:tc>
-          <w:tcPr>
-            <w:tcW w:w="1701" w:type="dxa"/>
-          </w:tcPr>
-          <w:p>
-            <w:pPr>
-              <w:spacing w:after="0" w:line="240" w:lineRule="auto"/>
-              <w:jc w:val="both"/>
-              <w:rPr>
-                <w:rFonts w:eastAsia="Times New Roman"/>
-                <w:spacing w:val="20"/>
-                <w:lang w:eastAsia="ru-RU"/>
-              </w:rPr>
-            </w:pPr>
-          </w:p>
-        </w:tc>
-      </w:tr>
-      <w:tr>
-        <w:tc>
-          <w:tcPr>
-            <w:tcW w:w="7938" w:type="dxa"/>
-          </w:tcPr>
-          <w:p>
-            <w:pPr>
-              <w:spacing w:after="0" w:line="240" w:lineRule="auto"/>
-              <w:jc w:val="both"/>
-              <w:rPr>
-                <w:rFonts w:eastAsia="Times New Roman"/>
-                <w:spacing w:val="20"/>
-                <w:lang w:eastAsia="ru-RU"/>
-              </w:rPr>
-            </w:pPr>
-          </w:p>
-        </w:tc>
-        <w:tc>
-          <w:tcPr>
-            <w:tcW w:w="1701" w:type="dxa"/>
-          </w:tcPr>
-          <w:p>
-            <w:pPr>
-              <w:spacing w:after="0" w:line="240" w:lineRule="auto"/>
-              <w:jc w:val="both"/>
-              <w:rPr>
-                <w:rFonts w:eastAsia="Times New Roman"/>
-                <w:spacing w:val="20"/>
-                <w:lang w:eastAsia="ru-RU"/>
+                <w:lang w:val="en-US" w:eastAsia="ru-RU"/>
               </w:rPr>
             </w:pPr>
           </w:p>
@@ -1353,7 +1538,7 @@
         <w:rPr>
           <w:rFonts w:eastAsia="Times New Roman"/>
           <w:spacing w:val="20"/>
-          <w:lang w:eastAsia="ru-RU"/>
+          <w:lang w:val="en-US" w:eastAsia="ru-RU"/>
         </w:rPr>
       </w:pPr>
     </w:p>
@@ -1383,7 +1568,32 @@
           <w:rFonts w:eastAsia="Times New Roman"/>
           <w:lang w:eastAsia="ru-RU"/>
         </w:rPr>
-        <w:t xml:space="preserve"> Краткая характеристика полученных результатов ___________________________________ ________________________________________________________________________________________________________________________________________________________________________________________________________________________________________________________________________________________________________________________________________________________________________________________________________________________________________________________________________________________________________________________________________________________________________________________________________________________________________________________________</w:t>
+        <w:t xml:space="preserve"> Краткая характеристика полученных результатов </w:t>
+      </w:r>
+    </w:p>
+    <w:p>
+      <w:pPr>
+        <w:tabs>
+          <w:tab w:val="left" w:pos="2410"/>
+        </w:tabs>
+        <w:spacing w:after="0" w:line="240" w:lineRule="auto"/>
+        <w:ind w:right="-1"/>
+        <w:jc w:val="both"/>
+        <w:rPr>
+          <w:rFonts w:eastAsia="Times New Roman"/>
+          <w:u w:val="single"/>
+          <w:lang w:eastAsia="ru-RU"/>
+        </w:rPr>
+      </w:pPr>
+      <w:r>
+        <w:rPr>
+          <w:rFonts w:eastAsia="Times New Roman"/>
+          <w:i/>
+          <w:iCs/>
+          <w:u w:val="single"/>
+          <w:lang w:eastAsia="ru-RU"/>
+        </w:rPr>
+        <w:t>Реализован алгоритм предсказания плотности распределения рыночной цены в аукционе. Произведено сравнение полученного решения с другими актуальными решениями похожей задачи.</w:t>
       </w:r>
     </w:p>
     <w:p>
@@ -1404,7 +1614,6 @@
           <w:rFonts w:eastAsia="Times New Roman"/>
           <w:lang w:eastAsia="ru-RU"/>
         </w:rPr>
-        <w:lastRenderedPageBreak/>
         <w:t>9 Полученные гранты, при выполнении работы _______________________________________</w:t>
       </w:r>
     </w:p>
@@ -1707,6 +1916,7 @@
           <w:szCs w:val="20"/>
           <w:lang w:eastAsia="ru-RU"/>
         </w:rPr>
+        <w:lastRenderedPageBreak/>
         <w:t xml:space="preserve"> (Библиографическое описание публикаций</w:t>
       </w:r>
       <w:r>
@@ -2015,7 +2225,36 @@
           <w:rFonts w:eastAsia="Times New Roman"/>
           <w:lang w:eastAsia="ru-RU"/>
         </w:rPr>
-        <w:t>Обучающийся__________________________   _________________</w:t>
+        <w:t>Обучающийся</w:t>
+      </w:r>
+      <w:r>
+        <w:rPr>
+          <w:rFonts w:eastAsia="Times New Roman"/>
+          <w:lang w:eastAsia="ru-RU"/>
+        </w:rPr>
+        <w:t xml:space="preserve"> </w:t>
+      </w:r>
+      <w:r>
+        <w:rPr>
+          <w:rFonts w:eastAsia="Times New Roman"/>
+          <w:u w:val="single"/>
+          <w:lang w:eastAsia="ru-RU"/>
+        </w:rPr>
+        <w:t>Тельнов С.А.</w:t>
+      </w:r>
+      <w:r>
+        <w:rPr>
+          <w:rFonts w:eastAsia="Times New Roman"/>
+          <w:lang w:eastAsia="ru-RU"/>
+        </w:rPr>
+        <w:t xml:space="preserve">                                 </w:t>
+      </w:r>
+      <w:r>
+        <w:rPr>
+          <w:rFonts w:eastAsia="Times New Roman"/>
+          <w:lang w:eastAsia="ru-RU"/>
+        </w:rPr>
+        <w:t xml:space="preserve">  _________________</w:t>
       </w:r>
     </w:p>
     <w:p>
@@ -2497,7 +2736,7 @@
     <w:lsdException w:name="Table Web 2" w:semiHidden="1" w:unhideWhenUsed="1"/>
     <w:lsdException w:name="Table Web 3" w:semiHidden="1" w:unhideWhenUsed="1"/>
     <w:lsdException w:name="Balloon Text" w:semiHidden="1" w:unhideWhenUsed="1"/>
-    <w:lsdException w:name="Table Grid" w:semiHidden="1" w:uiPriority="59" w:unhideWhenUsed="1"/>
+    <w:lsdException w:name="Table Grid" w:uiPriority="59"/>
     <w:lsdException w:name="Table Theme" w:semiHidden="1" w:unhideWhenUsed="1"/>
     <w:lsdException w:name="Placeholder Text" w:semiHidden="1"/>
     <w:lsdException w:name="No Spacing" w:uiPriority="1" w:qFormat="1"/>

</xml_diff>